<commit_message>
added dicty project details
</commit_message>
<xml_diff>
--- a/content of website.docx
+++ b/content of website.docx
@@ -1059,21 +1059,19 @@
         <w:rPr>
           <w:rFonts w:ascii="Times New Roman" w:hAnsi="Times New Roman" w:cs="Times New Roman"/>
         </w:rPr>
-        <w:t xml:space="preserve"> produced by transfecting PMEFs with a proto-oncogene SV-40 </w:t>
-      </w:r>
-      <w:proofErr w:type="spellStart"/>
-      <w:r>
-        <w:rPr>
-          <w:rFonts w:ascii="Times New Roman" w:hAnsi="Times New Roman" w:cs="Times New Roman"/>
-        </w:rPr>
-        <w:t>latge</w:t>
-      </w:r>
-      <w:proofErr w:type="spellEnd"/>
-      <w:r>
-        <w:rPr>
-          <w:rFonts w:ascii="Times New Roman" w:hAnsi="Times New Roman" w:cs="Times New Roman"/>
-        </w:rPr>
-        <w:t xml:space="preserve"> T antigen. They were</w:t>
+        <w:t xml:space="preserve"> produced by transfecting PMEFs</w:t>
+      </w:r>
+      <w:r>
+        <w:rPr>
+          <w:rFonts w:ascii="Times New Roman" w:hAnsi="Times New Roman" w:cs="Times New Roman"/>
+        </w:rPr>
+        <w:t xml:space="preserve"> with a proto-oncogene SV-40 lar</w:t>
+      </w:r>
+      <w:r>
+        <w:rPr>
+          <w:rFonts w:ascii="Times New Roman" w:hAnsi="Times New Roman" w:cs="Times New Roman"/>
+        </w:rPr>
+        <w:t>ge T antigen. They were</w:t>
       </w:r>
       <w:r>
         <w:rPr>
@@ -1203,7 +1201,6 @@
         </w:rPr>
         <w:tab/>
       </w:r>
-      <w:bookmarkStart w:id="0" w:name="_GoBack"/>
       <w:r>
         <w:rPr>
           <w:rFonts w:ascii="Times New Roman" w:hAnsi="Times New Roman" w:cs="Times New Roman"/>
@@ -1327,7 +1324,6 @@
         </w:rPr>
         <w:t xml:space="preserve"> in human fibroblasts.</w:t>
       </w:r>
-      <w:bookmarkEnd w:id="0"/>
     </w:p>
     <w:p>
       <w:pPr>
@@ -1338,202 +1334,783 @@
         <w:jc w:val="both"/>
         <w:rPr>
           <w:rFonts w:ascii="Times New Roman" w:hAnsi="Times New Roman" w:cs="Times New Roman"/>
-          <w:sz w:val="32"/>
-          <w:szCs w:val="32"/>
-        </w:rPr>
-      </w:pPr>
-    </w:p>
-    <w:p/>
+          <w:b/>
+          <w:sz w:val="28"/>
+          <w:szCs w:val="28"/>
+        </w:rPr>
+      </w:pPr>
+    </w:p>
     <w:p>
       <w:pPr>
         <w:jc w:val="center"/>
         <w:rPr>
           <w:rFonts w:ascii="Arial" w:hAnsi="Arial"/>
           <w:b/>
-        </w:rPr>
-      </w:pPr>
-      <w:r>
-        <w:rPr>
-          <w:rFonts w:ascii="Arial" w:hAnsi="Arial"/>
+          <w:sz w:val="28"/>
+          <w:szCs w:val="28"/>
+        </w:rPr>
+      </w:pPr>
+      <w:r>
+        <w:rPr>
           <w:b/>
-        </w:rPr>
-        <w:t>A blood protein affects multiple aspects of human lung epithelial cells</w:t>
-      </w:r>
-    </w:p>
-    <w:p>
-      <w:pPr>
-        <w:rPr>
-          <w:rFonts w:ascii="Times" w:hAnsi="Times" w:cs="Times"/>
-          <w:color w:val="646464"/>
-          <w:sz w:val="30"/>
-          <w:szCs w:val="30"/>
-        </w:rPr>
-      </w:pPr>
-    </w:p>
-    <w:p>
-      <w:pPr>
-        <w:pStyle w:val="NormalWeb"/>
-        <w:spacing w:before="120" w:beforeAutospacing="0" w:after="120" w:afterAutospacing="0"/>
+          <w:sz w:val="28"/>
+          <w:szCs w:val="28"/>
+        </w:rPr>
+        <w:t>Role of human lung epithelial cells in fibrosis and wound healing</w:t>
+      </w:r>
+    </w:p>
+    <w:p>
+      <w:pPr>
+        <w:rPr>
+          <w:rFonts w:ascii="Times" w:hAnsi="Times" w:cs="Times"/>
+          <w:color w:val="646464"/>
+          <w:sz w:val="30"/>
+          <w:szCs w:val="30"/>
+        </w:rPr>
+      </w:pPr>
+    </w:p>
+    <w:p>
+      <w:pPr>
+        <w:rPr>
+          <w:rFonts w:asciiTheme="majorHAnsi" w:eastAsia="Times New Roman" w:hAnsiTheme="majorHAnsi" w:cs="Times New Roman"/>
+          <w:shd w:val="clear" w:color="auto" w:fill="FFFFFF"/>
+        </w:rPr>
+      </w:pPr>
+      <w:r>
         <w:rPr>
           <w:rFonts w:asciiTheme="majorHAnsi" w:hAnsiTheme="majorHAnsi"/>
           <w:color w:val="252525"/>
-          <w:sz w:val="24"/>
-          <w:szCs w:val="24"/>
           <w:lang w:val="en"/>
         </w:rPr>
-      </w:pPr>
+        <w:t>Fibrosis involves an inappropriate and unnecessary wound healing response in a tissue, resulting in</w:t>
+      </w:r>
       <w:r>
         <w:rPr>
           <w:rFonts w:asciiTheme="majorHAnsi" w:hAnsiTheme="majorHAnsi"/>
           <w:color w:val="252525"/>
-          <w:sz w:val="24"/>
-          <w:szCs w:val="24"/>
           <w:lang w:val="en"/>
         </w:rPr>
-        <w:t>Fibrosis involves an inappropriate and unnecessary wound healing response in a tissue, resulting in</w:t>
+        <w:t xml:space="preserve"> scarring </w:t>
       </w:r>
       <w:r>
         <w:rPr>
           <w:rFonts w:asciiTheme="majorHAnsi" w:hAnsiTheme="majorHAnsi"/>
           <w:color w:val="252525"/>
-          <w:sz w:val="24"/>
-          <w:szCs w:val="24"/>
           <w:lang w:val="en"/>
         </w:rPr>
-        <w:t xml:space="preserve"> scarring </w:t>
+        <w:t>and dysfunctiuon of the</w:t>
       </w:r>
       <w:r>
         <w:rPr>
           <w:rFonts w:asciiTheme="majorHAnsi" w:hAnsiTheme="majorHAnsi"/>
           <w:color w:val="252525"/>
-          <w:sz w:val="24"/>
-          <w:szCs w:val="24"/>
           <w:lang w:val="en"/>
         </w:rPr>
-        <w:t>and dysfunctiuon of the</w:t>
+        <w:t xml:space="preserve"> tissue</w:t>
       </w:r>
       <w:r>
         <w:rPr>
           <w:rFonts w:asciiTheme="majorHAnsi" w:hAnsiTheme="majorHAnsi"/>
           <w:color w:val="252525"/>
-          <w:sz w:val="24"/>
-          <w:szCs w:val="24"/>
           <w:lang w:val="en"/>
         </w:rPr>
-        <w:t xml:space="preserve"> tissue</w:t>
+        <w:t>. Fibrosis</w:t>
       </w:r>
       <w:r>
         <w:rPr>
           <w:rFonts w:asciiTheme="majorHAnsi" w:hAnsiTheme="majorHAnsi"/>
           <w:color w:val="252525"/>
-          <w:sz w:val="24"/>
-          <w:szCs w:val="24"/>
           <w:lang w:val="en"/>
         </w:rPr>
-        <w:t>. Fibrosis</w:t>
+        <w:t xml:space="preserve"> is </w:t>
       </w:r>
       <w:r>
         <w:rPr>
           <w:rFonts w:asciiTheme="majorHAnsi" w:hAnsiTheme="majorHAnsi"/>
           <w:color w:val="252525"/>
-          <w:sz w:val="24"/>
-          <w:szCs w:val="24"/>
           <w:lang w:val="en"/>
         </w:rPr>
-        <w:t xml:space="preserve"> is </w:t>
+        <w:t>associated with 45% of deaths in the US</w:t>
       </w:r>
       <w:r>
         <w:rPr>
           <w:rFonts w:asciiTheme="majorHAnsi" w:hAnsiTheme="majorHAnsi"/>
           <w:color w:val="252525"/>
-          <w:sz w:val="24"/>
-          <w:szCs w:val="24"/>
           <w:lang w:val="en"/>
         </w:rPr>
-        <w:t>associated with 45% of deaths in the US</w:t>
+        <w:t xml:space="preserve">. </w:t>
       </w:r>
       <w:r>
         <w:rPr>
           <w:rFonts w:asciiTheme="majorHAnsi" w:hAnsiTheme="majorHAnsi"/>
           <w:color w:val="252525"/>
-          <w:sz w:val="24"/>
-          <w:szCs w:val="24"/>
           <w:lang w:val="en"/>
         </w:rPr>
+        <w:t>In wound healing and fibrosis, immune system cells leave the blood, enter the tissue, and become activated to orchestrate the scar tissue formation</w:t>
+      </w:r>
+      <w:r>
+        <w:rPr>
+          <w:rFonts w:asciiTheme="majorHAnsi" w:hAnsiTheme="majorHAnsi"/>
+          <w:color w:val="252525"/>
+          <w:lang w:val="en"/>
+        </w:rPr>
         <w:t xml:space="preserve">. </w:t>
       </w:r>
       <w:r>
         <w:rPr>
           <w:rFonts w:asciiTheme="majorHAnsi" w:hAnsiTheme="majorHAnsi"/>
           <w:color w:val="252525"/>
-          <w:sz w:val="24"/>
-          <w:szCs w:val="24"/>
           <w:lang w:val="en"/>
         </w:rPr>
-        <w:t>In wound healing and fibrosis, immune system cells leave the blood, enter the tissue, and become activated to orchestrate the scar tissue formation</w:t>
+        <w:t>Blood contains a protein called Serum Amyloid P (SAP) which by deactivating immune system cells inhibits fibrosis in animal models and human clinical trials.</w:t>
       </w:r>
       <w:r>
         <w:rPr>
           <w:rFonts w:asciiTheme="majorHAnsi" w:hAnsiTheme="majorHAnsi"/>
           <w:color w:val="252525"/>
-          <w:sz w:val="24"/>
-          <w:szCs w:val="24"/>
           <w:lang w:val="en"/>
         </w:rPr>
+        <w:t xml:space="preserve"> </w:t>
+      </w:r>
+      <w:r>
+        <w:rPr>
+          <w:rFonts w:asciiTheme="majorHAnsi" w:hAnsiTheme="majorHAnsi"/>
+          <w:color w:val="252525"/>
+          <w:lang w:val="en"/>
+        </w:rPr>
+        <w:t xml:space="preserve">SAP binds a C-type lectin receptor called DC-SIGN. </w:t>
+      </w:r>
+      <w:r>
+        <w:rPr>
+          <w:rFonts w:asciiTheme="majorHAnsi" w:hAnsiTheme="majorHAnsi"/>
+          <w:color w:val="252525"/>
+          <w:lang w:val="en"/>
+        </w:rPr>
+        <w:t xml:space="preserve">DC-SIGN </w:t>
+      </w:r>
+      <w:r>
+        <w:rPr>
+          <w:rFonts w:asciiTheme="majorHAnsi" w:hAnsiTheme="majorHAnsi"/>
+          <w:color w:val="252525"/>
+          <w:lang w:val="en"/>
+        </w:rPr>
+        <w:t>was intially found on monocyte</w:t>
+      </w:r>
+      <w:r>
+        <w:rPr>
+          <w:rFonts w:asciiTheme="majorHAnsi" w:hAnsiTheme="majorHAnsi"/>
+          <w:color w:val="252525"/>
+          <w:lang w:val="en"/>
+        </w:rPr>
+        <w:t>-derived dendritic cells, but it was</w:t>
+      </w:r>
+      <w:r>
+        <w:rPr>
+          <w:rFonts w:asciiTheme="majorHAnsi" w:hAnsiTheme="majorHAnsi"/>
+          <w:color w:val="252525"/>
+          <w:lang w:val="en"/>
+        </w:rPr>
+        <w:t xml:space="preserve"> previously observed that lung epithelial cells also express DC-SIGN</w:t>
+      </w:r>
+      <w:r>
+        <w:rPr>
+          <w:rFonts w:asciiTheme="majorHAnsi" w:hAnsiTheme="majorHAnsi"/>
+          <w:color w:val="252525"/>
+          <w:lang w:val="en"/>
+        </w:rPr>
+        <w:t>.</w:t>
+      </w:r>
+      <w:r>
+        <w:rPr>
+          <w:rFonts w:asciiTheme="majorHAnsi" w:hAnsiTheme="majorHAnsi"/>
+          <w:color w:val="252525"/>
+          <w:lang w:val="en"/>
+        </w:rPr>
+        <w:t xml:space="preserve"> </w:t>
+      </w:r>
+      <w:r>
+        <w:rPr>
+          <w:rFonts w:asciiTheme="majorHAnsi" w:hAnsiTheme="majorHAnsi"/>
+          <w:color w:val="252525"/>
+          <w:lang w:val="en"/>
+        </w:rPr>
+        <w:t>Immunfluorescence studies show a</w:t>
+      </w:r>
+      <w:r>
+        <w:rPr>
+          <w:rFonts w:asciiTheme="majorHAnsi" w:hAnsiTheme="majorHAnsi"/>
+          <w:color w:val="252525"/>
+          <w:lang w:val="en"/>
+        </w:rPr>
+        <w:t xml:space="preserve">fter exposure of lung epithelial cells to a DC-SIGN ligand, DC-SIGN becomes more prominently expressed in the plasma membrane and the cytoplasm near the membrane. In response to treatment with DC-SIGN ligands, </w:t>
+      </w:r>
+      <w:r>
+        <w:rPr>
+          <w:rFonts w:asciiTheme="majorHAnsi" w:hAnsiTheme="majorHAnsi"/>
+          <w:lang w:val="en"/>
+        </w:rPr>
+        <w:t>epit</w:t>
+      </w:r>
+      <w:r>
+        <w:rPr>
+          <w:rFonts w:asciiTheme="majorHAnsi" w:hAnsiTheme="majorHAnsi"/>
+          <w:lang w:val="en"/>
+        </w:rPr>
+        <w:t>helial cells exhibit various morphological and physiological changes</w:t>
+      </w:r>
+      <w:r>
+        <w:rPr>
+          <w:rFonts w:asciiTheme="majorHAnsi" w:hAnsiTheme="majorHAnsi"/>
+          <w:lang w:val="en"/>
+        </w:rPr>
         <w:t xml:space="preserve">. </w:t>
       </w:r>
       <w:r>
         <w:rPr>
           <w:rFonts w:asciiTheme="majorHAnsi" w:hAnsiTheme="majorHAnsi"/>
-          <w:color w:val="252525"/>
-          <w:sz w:val="24"/>
-          <w:szCs w:val="24"/>
           <w:lang w:val="en"/>
         </w:rPr>
-        <w:t>Blood contains a protein called Serum Amyloid P (SAP) which by deactivating immune system cells inhibits fibrosis in animal models and human clinical trials.</w:t>
-      </w:r>
-      <w:r>
-        <w:rPr>
-          <w:rFonts w:asciiTheme="majorHAnsi" w:hAnsiTheme="majorHAnsi"/>
-          <w:color w:val="252525"/>
-          <w:sz w:val="24"/>
-          <w:szCs w:val="24"/>
+        <w:t>To determine what these e</w:t>
+      </w:r>
+      <w:r>
+        <w:rPr>
+          <w:rFonts w:asciiTheme="majorHAnsi" w:hAnsiTheme="majorHAnsi"/>
           <w:lang w:val="en"/>
         </w:rPr>
+        <w:t>ffect</w:t>
+      </w:r>
+      <w:r>
+        <w:rPr>
+          <w:rFonts w:asciiTheme="majorHAnsi" w:hAnsiTheme="majorHAnsi"/>
+          <w:lang w:val="en"/>
+        </w:rPr>
+        <w:t>s</w:t>
+      </w:r>
+      <w:r>
+        <w:rPr>
+          <w:rFonts w:asciiTheme="majorHAnsi" w:hAnsiTheme="majorHAnsi"/>
+          <w:lang w:val="en"/>
+        </w:rPr>
+        <w:t xml:space="preserve">,  human lung epithelial cells were treated with SAP and its synthetic analogue and subjected to proteomics. </w:t>
+      </w:r>
+      <w:r>
+        <w:rPr>
+          <w:rFonts w:asciiTheme="majorHAnsi" w:eastAsia="Times New Roman" w:hAnsiTheme="majorHAnsi" w:cs="Times New Roman"/>
+          <w:shd w:val="clear" w:color="auto" w:fill="FFFFFF"/>
+        </w:rPr>
+        <w:t xml:space="preserve">To determine what else SAP might affect, human lung epithelial cells were treated with SAP and its synthetic analogue, and subjected to proteomics. Many proteins were consistently </w:t>
+      </w:r>
+      <w:proofErr w:type="gramStart"/>
+      <w:r>
+        <w:rPr>
+          <w:rFonts w:asciiTheme="majorHAnsi" w:eastAsia="Times New Roman" w:hAnsiTheme="majorHAnsi" w:cs="Times New Roman"/>
+          <w:shd w:val="clear" w:color="auto" w:fill="FFFFFF"/>
+        </w:rPr>
+        <w:t>up- or down-regulated</w:t>
+      </w:r>
+      <w:proofErr w:type="gramEnd"/>
+      <w:r>
+        <w:rPr>
+          <w:rFonts w:asciiTheme="majorHAnsi" w:eastAsia="Times New Roman" w:hAnsiTheme="majorHAnsi" w:cs="Times New Roman"/>
+          <w:shd w:val="clear" w:color="auto" w:fill="FFFFFF"/>
+        </w:rPr>
+        <w:t xml:space="preserve"> in response to the treatment. These results indicate that epithelial cells respond in several ways to SAP, and suggest new regulatory connections between the immune system and epithelial cells.</w:t>
+      </w:r>
+    </w:p>
+    <w:p>
+      <w:pPr>
+        <w:rPr>
+          <w:rFonts w:asciiTheme="majorHAnsi" w:eastAsia="Times New Roman" w:hAnsiTheme="majorHAnsi" w:cs="Times New Roman"/>
+          <w:shd w:val="clear" w:color="auto" w:fill="FFFFFF"/>
+        </w:rPr>
+      </w:pPr>
+    </w:p>
+    <w:p>
+      <w:pPr>
+        <w:rPr>
+          <w:rFonts w:asciiTheme="majorHAnsi" w:eastAsia="Times New Roman" w:hAnsiTheme="majorHAnsi" w:cs="Times New Roman"/>
+          <w:b/>
+          <w:sz w:val="28"/>
+          <w:szCs w:val="28"/>
+          <w:shd w:val="clear" w:color="auto" w:fill="FFFFFF"/>
+        </w:rPr>
+      </w:pPr>
+    </w:p>
+    <w:p>
+      <w:pPr>
+        <w:rPr>
+          <w:rFonts w:asciiTheme="majorHAnsi" w:eastAsia="Times New Roman" w:hAnsiTheme="majorHAnsi" w:cs="Times New Roman"/>
+          <w:b/>
+          <w:i/>
+          <w:sz w:val="28"/>
+          <w:szCs w:val="28"/>
+        </w:rPr>
+      </w:pPr>
+      <w:r>
+        <w:rPr>
+          <w:rFonts w:asciiTheme="majorHAnsi" w:eastAsia="Times New Roman" w:hAnsiTheme="majorHAnsi" w:cs="Times New Roman"/>
+          <w:b/>
+          <w:sz w:val="28"/>
+          <w:szCs w:val="28"/>
+        </w:rPr>
+        <w:t>Identification of</w:t>
+      </w:r>
+      <w:r>
+        <w:rPr>
+          <w:rFonts w:asciiTheme="majorHAnsi" w:eastAsia="Times New Roman" w:hAnsiTheme="majorHAnsi" w:cs="Times New Roman"/>
+          <w:b/>
+          <w:sz w:val="28"/>
+          <w:szCs w:val="28"/>
+        </w:rPr>
+        <w:t xml:space="preserve"> signal transduction pathway components mediating the sensing of secreted factors that regulate cell density in </w:t>
+      </w:r>
+      <w:proofErr w:type="spellStart"/>
+      <w:r>
+        <w:rPr>
+          <w:rFonts w:asciiTheme="majorHAnsi" w:eastAsia="Times New Roman" w:hAnsiTheme="majorHAnsi" w:cs="Times New Roman"/>
+          <w:b/>
+          <w:i/>
+          <w:sz w:val="28"/>
+          <w:szCs w:val="28"/>
+        </w:rPr>
+        <w:t>Dictyostelium</w:t>
+      </w:r>
+      <w:proofErr w:type="spellEnd"/>
+      <w:r>
+        <w:rPr>
+          <w:rFonts w:asciiTheme="majorHAnsi" w:eastAsia="Times New Roman" w:hAnsiTheme="majorHAnsi" w:cs="Times New Roman"/>
+          <w:b/>
+          <w:i/>
+          <w:sz w:val="28"/>
+          <w:szCs w:val="28"/>
+        </w:rPr>
         <w:t xml:space="preserve"> </w:t>
       </w:r>
-      <w:r>
-        <w:rPr>
-          <w:rFonts w:asciiTheme="majorHAnsi" w:hAnsiTheme="majorHAnsi"/>
-          <w:color w:val="252525"/>
-          <w:sz w:val="24"/>
-          <w:szCs w:val="24"/>
-          <w:lang w:val="en"/>
-        </w:rPr>
-        <w:t xml:space="preserve">SAP binds a C-type lectin receptor called DC-SIGN. </w:t>
-      </w:r>
-      <w:r>
-        <w:rPr>
-          <w:rFonts w:asciiTheme="majorHAnsi" w:hAnsiTheme="majorHAnsi"/>
-          <w:color w:val="252525"/>
-          <w:sz w:val="24"/>
-          <w:szCs w:val="24"/>
-          <w:lang w:val="en"/>
-        </w:rPr>
-        <w:t xml:space="preserve">DC-SIGN </w:t>
-      </w:r>
-      <w:r>
-        <w:rPr>
-          <w:rFonts w:asciiTheme="majorHAnsi" w:hAnsiTheme="majorHAnsi"/>
-          <w:color w:val="252525"/>
-          <w:sz w:val="24"/>
-          <w:szCs w:val="24"/>
-          <w:lang w:val="en"/>
-        </w:rPr>
-        <w:t xml:space="preserve">was intially found on monocyte-derived dendritic cells, but we previously observed that lung epithelial cells also express DC-SIGN and that activation of DC-SIGN causes the epithelial cells to express a protein called IL-10. Immunofluorescence showed DC-SIGN to be localized in the nucleus in lung epithelial cells. After exposure of lung epithelial cells to a DC-SIGN ligand, DC-SIGN becomes more prominently expressed in the plasma membrane and the cytoplasm near the membrane. In response to treatment with DC-SIGN ligands, epithelial cells also start blebbing. To determine what else SAP might affect,  human lung epithelial cells were treated with SAP and its synthetic analogue, Compound 1, and subjected to proteomics. Many proteins were consistently up- or down-regulated in response to treatment with SAP and Compound 1. Some of the proteins consistently upregulated include Keratin 1 and Keratin 16, and some of the proteins consistently downregulated include Tubulin beta-6 and Calpain-2.  These results indicate that epithelial cells respond in several ways to SAP (and Compound 1), and suggest new regulatory connections between the immune system and epithelial cells.  </w:t>
-      </w:r>
-    </w:p>
-    <w:p/>
+      <w:proofErr w:type="spellStart"/>
+      <w:r>
+        <w:rPr>
+          <w:rFonts w:asciiTheme="majorHAnsi" w:eastAsia="Times New Roman" w:hAnsiTheme="majorHAnsi" w:cs="Times New Roman"/>
+          <w:b/>
+          <w:i/>
+          <w:sz w:val="28"/>
+          <w:szCs w:val="28"/>
+        </w:rPr>
+        <w:t>discoideum</w:t>
+      </w:r>
+      <w:proofErr w:type="spellEnd"/>
+      <w:r>
+        <w:rPr>
+          <w:rFonts w:asciiTheme="majorHAnsi" w:eastAsia="Times New Roman" w:hAnsiTheme="majorHAnsi" w:cs="Times New Roman"/>
+          <w:b/>
+          <w:i/>
+          <w:sz w:val="28"/>
+          <w:szCs w:val="28"/>
+        </w:rPr>
+        <w:t>:</w:t>
+      </w:r>
+    </w:p>
+    <w:p>
+      <w:pPr>
+        <w:rPr>
+          <w:rFonts w:asciiTheme="majorHAnsi" w:eastAsia="Times New Roman" w:hAnsiTheme="majorHAnsi" w:cs="Times New Roman"/>
+          <w:b/>
+          <w:i/>
+          <w:sz w:val="28"/>
+          <w:szCs w:val="28"/>
+        </w:rPr>
+      </w:pPr>
+    </w:p>
+    <w:p>
+      <w:pPr>
+        <w:rPr>
+          <w:rFonts w:asciiTheme="majorHAnsi" w:eastAsia="Times New Roman" w:hAnsiTheme="majorHAnsi" w:cs="Arial"/>
+          <w:iCs/>
+          <w:color w:val="000000"/>
+          <w:shd w:val="clear" w:color="auto" w:fill="FFFFFF"/>
+        </w:rPr>
+      </w:pPr>
+      <w:r>
+        <w:rPr>
+          <w:rFonts w:asciiTheme="majorHAnsi" w:hAnsiTheme="majorHAnsi"/>
+        </w:rPr>
+        <w:t>Regulation of cell density or tissue size is a poorly</w:t>
+      </w:r>
+      <w:r>
+        <w:rPr>
+          <w:rFonts w:asciiTheme="majorHAnsi" w:hAnsiTheme="majorHAnsi"/>
+        </w:rPr>
+        <w:t xml:space="preserve"> understood yet</w:t>
+      </w:r>
+      <w:r>
+        <w:rPr>
+          <w:rFonts w:asciiTheme="majorHAnsi" w:hAnsiTheme="majorHAnsi"/>
+        </w:rPr>
+        <w:t xml:space="preserve"> fundamental concept in developmental biology. For</w:t>
+      </w:r>
+      <w:bookmarkStart w:id="0" w:name="_GoBack"/>
+      <w:bookmarkEnd w:id="0"/>
+      <w:r>
+        <w:rPr>
+          <w:rFonts w:asciiTheme="majorHAnsi" w:hAnsiTheme="majorHAnsi"/>
+        </w:rPr>
+        <w:t xml:space="preserve"> example, w</w:t>
+      </w:r>
+      <w:r>
+        <w:rPr>
+          <w:rFonts w:asciiTheme="majorHAnsi" w:hAnsiTheme="majorHAnsi"/>
+        </w:rPr>
+        <w:t>hen sections of liver or spleens are transplanted into appropriate host environments, they regenerate and reach the equivalent size of a nor</w:t>
+      </w:r>
+      <w:r>
+        <w:rPr>
+          <w:rFonts w:asciiTheme="majorHAnsi" w:hAnsiTheme="majorHAnsi"/>
+        </w:rPr>
+        <w:t>mal individual organ and</w:t>
+      </w:r>
+      <w:r>
+        <w:rPr>
+          <w:rFonts w:asciiTheme="majorHAnsi" w:hAnsiTheme="majorHAnsi"/>
+        </w:rPr>
+        <w:t xml:space="preserve"> stop proli</w:t>
+      </w:r>
+      <w:r>
+        <w:rPr>
+          <w:rFonts w:asciiTheme="majorHAnsi" w:hAnsiTheme="majorHAnsi"/>
+        </w:rPr>
+        <w:t xml:space="preserve">ferating. </w:t>
+      </w:r>
+      <w:r>
+        <w:rPr>
+          <w:rFonts w:asciiTheme="majorHAnsi" w:hAnsiTheme="majorHAnsi"/>
+        </w:rPr>
+        <w:t>One hypothesis that has been under consideration is that proliferating cells start secreting a diff</w:t>
+      </w:r>
+      <w:r>
+        <w:rPr>
+          <w:rFonts w:asciiTheme="majorHAnsi" w:hAnsiTheme="majorHAnsi"/>
+        </w:rPr>
+        <w:t xml:space="preserve">usible </w:t>
+      </w:r>
+      <w:r>
+        <w:rPr>
+          <w:rFonts w:asciiTheme="majorHAnsi" w:hAnsiTheme="majorHAnsi"/>
+        </w:rPr>
+        <w:t>tissue</w:t>
+      </w:r>
+      <w:r>
+        <w:rPr>
+          <w:rFonts w:asciiTheme="majorHAnsi" w:hAnsiTheme="majorHAnsi"/>
+        </w:rPr>
+        <w:t>-</w:t>
+      </w:r>
+      <w:r>
+        <w:rPr>
+          <w:rFonts w:asciiTheme="majorHAnsi" w:hAnsiTheme="majorHAnsi"/>
+        </w:rPr>
+        <w:t>specific factor</w:t>
+      </w:r>
+      <w:r>
+        <w:rPr>
+          <w:rFonts w:asciiTheme="majorHAnsi" w:hAnsiTheme="majorHAnsi"/>
+        </w:rPr>
+        <w:t xml:space="preserve"> call</w:t>
+      </w:r>
+      <w:r>
+        <w:rPr>
+          <w:rFonts w:asciiTheme="majorHAnsi" w:hAnsiTheme="majorHAnsi"/>
+        </w:rPr>
+        <w:t>ed</w:t>
+      </w:r>
+      <w:r>
+        <w:rPr>
+          <w:rFonts w:asciiTheme="majorHAnsi" w:hAnsiTheme="majorHAnsi"/>
+        </w:rPr>
+        <w:t xml:space="preserve"> </w:t>
+      </w:r>
+      <w:proofErr w:type="spellStart"/>
+      <w:r>
+        <w:rPr>
+          <w:rFonts w:asciiTheme="majorHAnsi" w:hAnsiTheme="majorHAnsi"/>
+        </w:rPr>
+        <w:t>chalone</w:t>
+      </w:r>
+      <w:proofErr w:type="spellEnd"/>
+      <w:r>
+        <w:rPr>
+          <w:rFonts w:asciiTheme="majorHAnsi" w:hAnsiTheme="majorHAnsi"/>
+        </w:rPr>
+        <w:t xml:space="preserve">. As the cell proliferation increases, the local concentration of secreted </w:t>
+      </w:r>
+      <w:proofErr w:type="spellStart"/>
+      <w:r>
+        <w:rPr>
+          <w:rFonts w:asciiTheme="majorHAnsi" w:hAnsiTheme="majorHAnsi"/>
+        </w:rPr>
+        <w:t>chalone</w:t>
+      </w:r>
+      <w:proofErr w:type="spellEnd"/>
+      <w:r>
+        <w:rPr>
+          <w:rFonts w:asciiTheme="majorHAnsi" w:hAnsiTheme="majorHAnsi"/>
+        </w:rPr>
+        <w:t xml:space="preserve"> increases, until it re</w:t>
+      </w:r>
+      <w:r>
+        <w:rPr>
+          <w:rFonts w:asciiTheme="majorHAnsi" w:hAnsiTheme="majorHAnsi"/>
+        </w:rPr>
+        <w:t>aches a point where it</w:t>
+      </w:r>
+      <w:r>
+        <w:rPr>
+          <w:rFonts w:asciiTheme="majorHAnsi" w:hAnsiTheme="majorHAnsi"/>
+        </w:rPr>
+        <w:t xml:space="preserve"> </w:t>
+      </w:r>
+      <w:r>
+        <w:rPr>
+          <w:rFonts w:asciiTheme="majorHAnsi" w:hAnsiTheme="majorHAnsi"/>
+        </w:rPr>
+        <w:t>halts the cell cycle.</w:t>
+      </w:r>
+      <w:r>
+        <w:rPr>
+          <w:rFonts w:asciiTheme="majorHAnsi" w:hAnsiTheme="majorHAnsi"/>
+        </w:rPr>
+        <w:t xml:space="preserve"> Our lab has shown that </w:t>
+      </w:r>
+      <w:proofErr w:type="spellStart"/>
+      <w:r>
+        <w:rPr>
+          <w:rFonts w:asciiTheme="majorHAnsi" w:hAnsiTheme="majorHAnsi"/>
+        </w:rPr>
+        <w:t>Dictyostelium</w:t>
+      </w:r>
+      <w:proofErr w:type="spellEnd"/>
+      <w:r>
+        <w:rPr>
+          <w:rFonts w:asciiTheme="majorHAnsi" w:hAnsiTheme="majorHAnsi"/>
+        </w:rPr>
+        <w:t xml:space="preserve"> </w:t>
+      </w:r>
+      <w:proofErr w:type="spellStart"/>
+      <w:r>
+        <w:rPr>
+          <w:rFonts w:asciiTheme="majorHAnsi" w:hAnsiTheme="majorHAnsi"/>
+        </w:rPr>
+        <w:t>Discoideum</w:t>
+      </w:r>
+      <w:proofErr w:type="spellEnd"/>
+      <w:r>
+        <w:rPr>
+          <w:rFonts w:asciiTheme="majorHAnsi" w:hAnsiTheme="majorHAnsi"/>
+        </w:rPr>
+        <w:t xml:space="preserve"> cells secrete a growth inhibitor</w:t>
+      </w:r>
+      <w:r>
+        <w:rPr>
+          <w:rFonts w:asciiTheme="majorHAnsi" w:hAnsiTheme="majorHAnsi"/>
+        </w:rPr>
+        <w:t>/</w:t>
+      </w:r>
+      <w:proofErr w:type="spellStart"/>
+      <w:r>
+        <w:rPr>
+          <w:rFonts w:asciiTheme="majorHAnsi" w:hAnsiTheme="majorHAnsi"/>
+        </w:rPr>
+        <w:t>chalone</w:t>
+      </w:r>
+      <w:proofErr w:type="spellEnd"/>
+      <w:r>
+        <w:rPr>
+          <w:rFonts w:asciiTheme="majorHAnsi" w:hAnsiTheme="majorHAnsi"/>
+        </w:rPr>
+        <w:t xml:space="preserve"> that senses cell density, as they proliferate in culture. The aim of this project is to identify the components of signal transduction pathway of this </w:t>
+      </w:r>
+      <w:proofErr w:type="spellStart"/>
+      <w:r>
+        <w:rPr>
+          <w:rFonts w:asciiTheme="majorHAnsi" w:hAnsiTheme="majorHAnsi"/>
+        </w:rPr>
+        <w:t>chalone</w:t>
+      </w:r>
+      <w:proofErr w:type="spellEnd"/>
+      <w:r>
+        <w:rPr>
+          <w:rFonts w:asciiTheme="majorHAnsi" w:hAnsiTheme="majorHAnsi"/>
+        </w:rPr>
+        <w:t xml:space="preserve"> that regulate</w:t>
+      </w:r>
+      <w:r>
+        <w:rPr>
+          <w:rFonts w:asciiTheme="majorHAnsi" w:hAnsiTheme="majorHAnsi"/>
+        </w:rPr>
+        <w:t>s</w:t>
+      </w:r>
+      <w:r>
+        <w:rPr>
+          <w:rFonts w:asciiTheme="majorHAnsi" w:hAnsiTheme="majorHAnsi"/>
+        </w:rPr>
+        <w:t xml:space="preserve"> cell density.</w:t>
+      </w:r>
+      <w:r>
+        <w:rPr>
+          <w:rFonts w:asciiTheme="majorHAnsi" w:hAnsiTheme="majorHAnsi"/>
+        </w:rPr>
+        <w:t xml:space="preserve"> In order to do that, reverse genetics were employed.</w:t>
+      </w:r>
+      <w:r>
+        <w:rPr>
+          <w:rFonts w:asciiTheme="majorHAnsi" w:eastAsia="Times New Roman" w:hAnsiTheme="majorHAnsi" w:cs="Arial"/>
+          <w:iCs/>
+          <w:color w:val="000000"/>
+          <w:shd w:val="clear" w:color="auto" w:fill="FFFFFF"/>
+        </w:rPr>
+        <w:t xml:space="preserve"> R</w:t>
+      </w:r>
+      <w:r>
+        <w:rPr>
+          <w:rFonts w:asciiTheme="majorHAnsi" w:eastAsia="Times New Roman" w:hAnsiTheme="majorHAnsi" w:cs="Arial"/>
+          <w:iCs/>
+          <w:color w:val="000000"/>
+          <w:shd w:val="clear" w:color="auto" w:fill="FFFFFF"/>
+        </w:rPr>
+        <w:t>andom insertions</w:t>
+      </w:r>
+      <w:r>
+        <w:rPr>
+          <w:rFonts w:asciiTheme="majorHAnsi" w:eastAsia="Times New Roman" w:hAnsiTheme="majorHAnsi" w:cs="Arial"/>
+          <w:iCs/>
+          <w:color w:val="000000"/>
+          <w:shd w:val="clear" w:color="auto" w:fill="FFFFFF"/>
+        </w:rPr>
+        <w:t xml:space="preserve"> were made in the </w:t>
+      </w:r>
+      <w:proofErr w:type="spellStart"/>
+      <w:r>
+        <w:rPr>
+          <w:rFonts w:asciiTheme="majorHAnsi" w:eastAsia="Times New Roman" w:hAnsiTheme="majorHAnsi" w:cs="Arial"/>
+          <w:iCs/>
+          <w:color w:val="000000"/>
+          <w:shd w:val="clear" w:color="auto" w:fill="FFFFFF"/>
+        </w:rPr>
+        <w:t>D</w:t>
+      </w:r>
+      <w:r>
+        <w:rPr>
+          <w:rFonts w:asciiTheme="majorHAnsi" w:eastAsia="Times New Roman" w:hAnsiTheme="majorHAnsi" w:cs="Arial"/>
+          <w:iCs/>
+          <w:color w:val="000000"/>
+          <w:shd w:val="clear" w:color="auto" w:fill="FFFFFF"/>
+        </w:rPr>
+        <w:t>icty</w:t>
+      </w:r>
+      <w:r>
+        <w:rPr>
+          <w:rFonts w:asciiTheme="majorHAnsi" w:eastAsia="Times New Roman" w:hAnsiTheme="majorHAnsi" w:cs="Arial"/>
+          <w:iCs/>
+          <w:color w:val="000000"/>
+          <w:shd w:val="clear" w:color="auto" w:fill="FFFFFF"/>
+        </w:rPr>
+        <w:t>ostelium</w:t>
+      </w:r>
+      <w:proofErr w:type="spellEnd"/>
+      <w:r>
+        <w:rPr>
+          <w:rFonts w:asciiTheme="majorHAnsi" w:eastAsia="Times New Roman" w:hAnsiTheme="majorHAnsi" w:cs="Arial"/>
+          <w:iCs/>
+          <w:color w:val="000000"/>
+          <w:shd w:val="clear" w:color="auto" w:fill="FFFFFF"/>
+        </w:rPr>
+        <w:t xml:space="preserve"> genome to</w:t>
+      </w:r>
+      <w:r>
+        <w:rPr>
+          <w:rFonts w:asciiTheme="majorHAnsi" w:eastAsia="Times New Roman" w:hAnsiTheme="majorHAnsi" w:cs="Arial"/>
+          <w:iCs/>
+          <w:color w:val="000000"/>
+          <w:shd w:val="clear" w:color="auto" w:fill="FFFFFF"/>
+        </w:rPr>
+        <w:t xml:space="preserve"> screen for cells that become insensitive to growth inhibitors. </w:t>
+      </w:r>
+      <w:r>
+        <w:rPr>
+          <w:rFonts w:asciiTheme="majorHAnsi" w:eastAsia="Times New Roman" w:hAnsiTheme="majorHAnsi" w:cs="Arial"/>
+          <w:iCs/>
+          <w:color w:val="000000"/>
+          <w:shd w:val="clear" w:color="auto" w:fill="FFFFFF"/>
+        </w:rPr>
+        <w:t>G</w:t>
+      </w:r>
+      <w:r>
+        <w:rPr>
+          <w:rFonts w:asciiTheme="majorHAnsi" w:eastAsia="Times New Roman" w:hAnsiTheme="majorHAnsi" w:cs="Arial"/>
+          <w:iCs/>
+          <w:color w:val="000000"/>
+          <w:shd w:val="clear" w:color="auto" w:fill="FFFFFF"/>
+        </w:rPr>
+        <w:t xml:space="preserve">enomic DNA </w:t>
+      </w:r>
+      <w:r>
+        <w:rPr>
+          <w:rFonts w:asciiTheme="majorHAnsi" w:eastAsia="Times New Roman" w:hAnsiTheme="majorHAnsi" w:cs="Arial"/>
+          <w:iCs/>
+          <w:color w:val="000000"/>
+          <w:shd w:val="clear" w:color="auto" w:fill="FFFFFF"/>
+        </w:rPr>
+        <w:t xml:space="preserve">was </w:t>
+      </w:r>
+      <w:r>
+        <w:rPr>
+          <w:rFonts w:asciiTheme="majorHAnsi" w:eastAsia="Times New Roman" w:hAnsiTheme="majorHAnsi" w:cs="Arial"/>
+          <w:iCs/>
+          <w:color w:val="000000"/>
+          <w:shd w:val="clear" w:color="auto" w:fill="FFFFFF"/>
+        </w:rPr>
+        <w:t>extracted from these mutants to identify the re</w:t>
+      </w:r>
+      <w:r>
+        <w:rPr>
+          <w:rFonts w:asciiTheme="majorHAnsi" w:eastAsia="Times New Roman" w:hAnsiTheme="majorHAnsi" w:cs="Arial"/>
+          <w:iCs/>
+          <w:color w:val="000000"/>
+          <w:shd w:val="clear" w:color="auto" w:fill="FFFFFF"/>
+        </w:rPr>
+        <w:t>gions where insertions were</w:t>
+      </w:r>
+      <w:r>
+        <w:rPr>
+          <w:rFonts w:asciiTheme="majorHAnsi" w:eastAsia="Times New Roman" w:hAnsiTheme="majorHAnsi" w:cs="Arial"/>
+          <w:iCs/>
+          <w:color w:val="000000"/>
+          <w:shd w:val="clear" w:color="auto" w:fill="FFFFFF"/>
+        </w:rPr>
+        <w:t xml:space="preserve"> made via inverse PCR.</w:t>
+      </w:r>
+      <w:r>
+        <w:rPr>
+          <w:rFonts w:asciiTheme="majorHAnsi" w:eastAsia="Times New Roman" w:hAnsiTheme="majorHAnsi" w:cs="Arial"/>
+          <w:iCs/>
+          <w:color w:val="000000"/>
+          <w:shd w:val="clear" w:color="auto" w:fill="FFFFFF"/>
+        </w:rPr>
+        <w:t xml:space="preserve"> Cloning was also done to eliminate the possibility of multiple mutants within each cell line.</w:t>
+      </w:r>
+    </w:p>
+    <w:p>
+      <w:pPr>
+        <w:rPr>
+          <w:rFonts w:asciiTheme="majorHAnsi" w:hAnsiTheme="majorHAnsi"/>
+        </w:rPr>
+      </w:pPr>
+    </w:p>
+    <w:p>
+      <w:pPr>
+        <w:rPr>
+          <w:rFonts w:asciiTheme="majorHAnsi" w:eastAsia="Times New Roman" w:hAnsiTheme="majorHAnsi" w:cs="Times New Roman"/>
+        </w:rPr>
+      </w:pPr>
+    </w:p>
     <w:sectPr>
       <w:pgSz w:w="12240" w:h="15840"/>
       <w:pgMar w:top="1440" w:right="1800" w:bottom="1440" w:left="1800" w:header="720" w:footer="720" w:gutter="0"/>

</xml_diff>